<commit_message>
Update BA_Capstone Project Report_SAP FIORI Apps_Recommender System.docx
Report updated
</commit_message>
<xml_diff>
--- a/BA_Capstone Project Report_SAP FIORI Apps_Recommender System.docx
+++ b/BA_Capstone Project Report_SAP FIORI Apps_Recommender System.docx
@@ -94,14 +94,7 @@
           <w:b/>
           <w:sz w:val="36"/>
         </w:rPr>
-        <w:t>Recommender system for suggesting “Frequently used together” SAP Fiori Apps for SAP S/4 HANA system</w:t>
-      </w:r>
-      <w:r>
-        <w:rPr>
-          <w:b/>
-          <w:sz w:val="36"/>
-        </w:rPr>
-        <w:t xml:space="preserve"> </w:t>
+        <w:t xml:space="preserve">Recommender system for suggesting “Frequently used together” SAP Fiori Apps for SAP S/4 HANA system </w:t>
       </w:r>
     </w:p>
     <w:p>
@@ -267,111 +260,143 @@
           <w:b/>
           <w:sz w:val="28"/>
         </w:rPr>
-        <w:t>JB Simha</w:t>
-      </w:r>
-    </w:p>
-    <w:p>
-      <w:pPr>
-        <w:jc w:val="center"/>
-        <w:rPr>
-          <w:sz w:val="28"/>
-        </w:rPr>
-      </w:pPr>
-      <w:r>
-        <w:rPr>
-          <w:sz w:val="28"/>
-        </w:rPr>
-        <w:t>&lt;Designation&gt;</w:t>
-      </w:r>
-    </w:p>
-    <w:p>
-      <w:pPr>
-        <w:jc w:val="center"/>
-        <w:rPr>
-          <w:sz w:val="28"/>
-        </w:rPr>
-      </w:pPr>
-    </w:p>
-    <w:p>
-      <w:pPr>
-        <w:jc w:val="center"/>
-        <w:rPr>
-          <w:sz w:val="28"/>
-        </w:rPr>
-      </w:pPr>
-      <w:r>
-        <w:rPr>
-          <w:sz w:val="28"/>
-        </w:rPr>
-        <w:t xml:space="preserve">REVA Academy for Corporate Excellence </w:t>
-      </w:r>
-    </w:p>
-    <w:p>
-      <w:pPr>
-        <w:jc w:val="center"/>
+        <w:t xml:space="preserve">JB </w:t>
+      </w:r>
+      <w:proofErr w:type="spellStart"/>
+      <w:r>
         <w:rPr>
           <w:b/>
           <w:sz w:val="28"/>
         </w:rPr>
-      </w:pPr>
-      <w:r>
+        <w:t>Simha</w:t>
+      </w:r>
+      <w:proofErr w:type="spellEnd"/>
+    </w:p>
+    <w:p>
+      <w:pPr>
+        <w:jc w:val="center"/>
+        <w:rPr>
+          <w:sz w:val="28"/>
+        </w:rPr>
+      </w:pPr>
+      <w:r>
+        <w:rPr>
+          <w:sz w:val="28"/>
+        </w:rPr>
+        <w:t>&lt;Designation&gt;</w:t>
+      </w:r>
+    </w:p>
+    <w:p>
+      <w:pPr>
+        <w:jc w:val="center"/>
+        <w:rPr>
+          <w:sz w:val="28"/>
+        </w:rPr>
+      </w:pPr>
+    </w:p>
+    <w:p>
+      <w:pPr>
+        <w:jc w:val="center"/>
+        <w:rPr>
+          <w:sz w:val="28"/>
+        </w:rPr>
+      </w:pPr>
+      <w:r>
+        <w:rPr>
+          <w:sz w:val="28"/>
+        </w:rPr>
+        <w:t xml:space="preserve">REVA Academy for Corporate Excellence </w:t>
+      </w:r>
+    </w:p>
+    <w:p>
+      <w:pPr>
+        <w:jc w:val="center"/>
         <w:rPr>
           <w:b/>
           <w:sz w:val="28"/>
         </w:rPr>
-        <w:t>REVA University</w:t>
-      </w:r>
-    </w:p>
-    <w:p>
-      <w:pPr>
-        <w:jc w:val="center"/>
-        <w:rPr>
-          <w:sz w:val="28"/>
-        </w:rPr>
-      </w:pPr>
-      <w:r>
-        <w:rPr>
-          <w:sz w:val="28"/>
-        </w:rPr>
-        <w:t xml:space="preserve">Rukmini Knowledge Park, Kattigenahalli, </w:t>
-      </w:r>
-    </w:p>
-    <w:p>
-      <w:pPr>
-        <w:jc w:val="center"/>
-        <w:rPr>
-          <w:sz w:val="28"/>
-        </w:rPr>
-      </w:pPr>
-      <w:r>
-        <w:rPr>
-          <w:sz w:val="28"/>
-        </w:rPr>
-        <w:t>Yelahanka, Bangalore – 560064</w:t>
-      </w:r>
-    </w:p>
-    <w:p>
-      <w:pPr>
-        <w:jc w:val="center"/>
-        <w:rPr>
-          <w:sz w:val="28"/>
-        </w:rPr>
-      </w:pPr>
-    </w:p>
-    <w:p>
-      <w:pPr>
-        <w:jc w:val="center"/>
+      </w:pPr>
+      <w:r>
         <w:rPr>
           <w:b/>
           <w:sz w:val="28"/>
         </w:rPr>
-      </w:pPr>
-      <w:r>
+        <w:t>REVA University</w:t>
+      </w:r>
+    </w:p>
+    <w:p>
+      <w:pPr>
+        <w:jc w:val="center"/>
+        <w:rPr>
+          <w:sz w:val="28"/>
+        </w:rPr>
+      </w:pPr>
+      <w:r>
+        <w:rPr>
+          <w:sz w:val="28"/>
+        </w:rPr>
+        <w:t xml:space="preserve">Rukmini Knowledge Park, </w:t>
+      </w:r>
+      <w:proofErr w:type="spellStart"/>
+      <w:r>
+        <w:rPr>
+          <w:sz w:val="28"/>
+        </w:rPr>
+        <w:t>Kattigenahalli</w:t>
+      </w:r>
+      <w:proofErr w:type="spellEnd"/>
+      <w:r>
+        <w:rPr>
+          <w:sz w:val="28"/>
+        </w:rPr>
+        <w:t xml:space="preserve">, </w:t>
+      </w:r>
+    </w:p>
+    <w:p>
+      <w:pPr>
+        <w:jc w:val="center"/>
+        <w:rPr>
+          <w:sz w:val="28"/>
+        </w:rPr>
+      </w:pPr>
+      <w:r>
+        <w:rPr>
+          <w:sz w:val="28"/>
+        </w:rPr>
+        <w:t>Yelahanka, Bangalore – 560064</w:t>
+      </w:r>
+    </w:p>
+    <w:p>
+      <w:pPr>
+        <w:jc w:val="center"/>
+        <w:rPr>
+          <w:sz w:val="28"/>
+        </w:rPr>
+      </w:pPr>
+    </w:p>
+    <w:p>
+      <w:pPr>
+        <w:jc w:val="center"/>
         <w:rPr>
           <w:b/>
           <w:sz w:val="28"/>
         </w:rPr>
-        <w:t>&lt;Month, Year&gt;</w:t>
+      </w:pPr>
+      <w:proofErr w:type="gramStart"/>
+      <w:r>
+        <w:rPr>
+          <w:b/>
+          <w:sz w:val="28"/>
+        </w:rPr>
+        <w:t>August,</w:t>
+      </w:r>
+      <w:proofErr w:type="gramEnd"/>
+      <w:r>
+        <w:rPr>
+          <w:b/>
+          <w:sz w:val="28"/>
+        </w:rPr>
+        <w:t xml:space="preserve"> 2021</w:t>
       </w:r>
     </w:p>
     <w:p>
@@ -472,7 +497,13 @@
         <w:jc w:val="both"/>
       </w:pPr>
       <w:r>
-        <w:t>I, &lt;Student Name&gt; hereby declare that I have complete</w:t>
+        <w:t xml:space="preserve">I, </w:t>
+      </w:r>
+      <w:r>
+        <w:t>Jyoti Singh</w:t>
+      </w:r>
+      <w:r>
+        <w:t xml:space="preserve"> hereby declare that I have complete</w:t>
       </w:r>
       <w:r>
         <w:t xml:space="preserve">d the project work towards the first year </w:t>
@@ -487,7 +518,30 @@
         <w:t xml:space="preserve">Business Administration in Business Analytics </w:t>
       </w:r>
       <w:r>
-        <w:t>at, REVA University on the topic entitled &lt;Title of Project&gt; under the supervision of &lt;Name of Guide and designation&gt;. This report embodies the original work done by me in partial fulfilment of the requirements for the award of degree for the academic year &lt;Year&gt;.</w:t>
+        <w:t xml:space="preserve">at, REVA University on the topic entitled </w:t>
+      </w:r>
+      <w:r>
+        <w:t>Recommender system for suggesting “Frequently used together” SAP Fiori Apps for SAP S/4 HANA system</w:t>
+      </w:r>
+      <w:r>
+        <w:t xml:space="preserve"> under the supervision of &lt;</w:t>
+      </w:r>
+      <w:r>
+        <w:t xml:space="preserve">JB </w:t>
+      </w:r>
+      <w:proofErr w:type="spellStart"/>
+      <w:r>
+        <w:t>Simha</w:t>
+      </w:r>
+      <w:proofErr w:type="spellEnd"/>
+      <w:r>
+        <w:t xml:space="preserve"> and designation&gt;. This report embodies the original work done by me in partial fulfilment of the requirements for the award of degree for the academic year </w:t>
+      </w:r>
+      <w:r>
+        <w:t>2021</w:t>
+      </w:r>
+      <w:r>
+        <w:t>.</w:t>
       </w:r>
     </w:p>
     <w:p>
@@ -524,6 +578,9 @@
       <w:r>
         <w:tab/>
         <w:t xml:space="preserve">                                                Name of the Student:</w:t>
+      </w:r>
+      <w:r>
+        <w:t xml:space="preserve"> Jyoti Singh</w:t>
       </w:r>
     </w:p>
     <w:p>
@@ -805,7 +862,15 @@
         <w:t xml:space="preserve">&lt;SRN&gt;, </w:t>
       </w:r>
       <w:r>
-        <w:t>is a bonafide student of REVA University, is submitting the</w:t>
+        <w:t xml:space="preserve">is a </w:t>
+      </w:r>
+      <w:proofErr w:type="spellStart"/>
+      <w:r>
+        <w:t>bonafide</w:t>
+      </w:r>
+      <w:proofErr w:type="spellEnd"/>
+      <w:r>
+        <w:t xml:space="preserve"> student of REVA University, is submitting the</w:t>
       </w:r>
       <w:r>
         <w:t xml:space="preserve"> first year</w:t>
@@ -832,7 +897,15 @@
         <w:t>&lt;Year&gt;</w:t>
       </w:r>
       <w:r>
-        <w:t>. The Project report has been tested for plagiarism, and has passed the plagiarism test with t</w:t>
+        <w:t xml:space="preserve">. The Project report has been tested for </w:t>
+      </w:r>
+      <w:proofErr w:type="gramStart"/>
+      <w:r>
+        <w:t>plagiarism, and</w:t>
+      </w:r>
+      <w:proofErr w:type="gramEnd"/>
+      <w:r>
+        <w:t xml:space="preserve"> has passed the plagiarism test with t</w:t>
       </w:r>
       <w:r>
         <w:t>he similarity score less than 15</w:t>
@@ -1270,7 +1343,23 @@
         <w:t xml:space="preserve">Hon’ble </w:t>
       </w:r>
       <w:r>
-        <w:t xml:space="preserve">Chancellor, Dr. P Shayma </w:t>
+        <w:t xml:space="preserve">Chancellor, </w:t>
+      </w:r>
+      <w:proofErr w:type="spellStart"/>
+      <w:r>
+        <w:t>Dr.</w:t>
+      </w:r>
+      <w:proofErr w:type="spellEnd"/>
+      <w:r>
+        <w:t xml:space="preserve"> P </w:t>
+      </w:r>
+      <w:proofErr w:type="spellStart"/>
+      <w:r>
+        <w:t>Shayma</w:t>
+      </w:r>
+      <w:proofErr w:type="spellEnd"/>
+      <w:r>
+        <w:t xml:space="preserve"> </w:t>
       </w:r>
       <w:r>
         <w:t xml:space="preserve">Raju, </w:t>
@@ -1281,9 +1370,19 @@
       <w:r>
         <w:t xml:space="preserve">Vice Chancellor, </w:t>
       </w:r>
-      <w:r>
-        <w:t>Dr. M. Dhanamjaya</w:t>
-      </w:r>
+      <w:proofErr w:type="spellStart"/>
+      <w:r>
+        <w:t>Dr.</w:t>
+      </w:r>
+      <w:proofErr w:type="spellEnd"/>
+      <w:r>
+        <w:t xml:space="preserve"> M. </w:t>
+      </w:r>
+      <w:proofErr w:type="spellStart"/>
+      <w:r>
+        <w:t>Dhanamjaya</w:t>
+      </w:r>
+      <w:proofErr w:type="spellEnd"/>
       <w:r>
         <w:t>, and</w:t>
       </w:r>
@@ -1296,8 +1395,13 @@
       <w:r>
         <w:t xml:space="preserve">, </w:t>
       </w:r>
-      <w:r>
-        <w:t xml:space="preserve">Dr. </w:t>
+      <w:proofErr w:type="spellStart"/>
+      <w:r>
+        <w:t>Dr.</w:t>
+      </w:r>
+      <w:proofErr w:type="spellEnd"/>
+      <w:r>
+        <w:t xml:space="preserve"> </w:t>
       </w:r>
       <w:r>
         <w:t>N. Ramesh</w:t>
@@ -1490,6 +1594,7 @@
         <w:jc w:val="both"/>
       </w:pPr>
       <w:r>
+        <w:lastRenderedPageBreak/>
         <w:t>Date:</w:t>
       </w:r>
       <w:r>
@@ -1632,7 +1737,24 @@
         <w:jc w:val="both"/>
       </w:pPr>
       <w:r>
-        <w:t>This is to certify that this project report titled &lt;Title of the project&gt; was scanned for similarity detection. Process and outcome is given below.</w:t>
+        <w:t xml:space="preserve">This is to certify that this project report titled </w:t>
+      </w:r>
+      <w:r>
+        <w:t>Recommender system for suggesting “Frequently used together” SAP Fiori Apps for SAP S/4 HANA system</w:t>
+      </w:r>
+      <w:r>
+        <w:t xml:space="preserve"> </w:t>
+      </w:r>
+      <w:r>
+        <w:t xml:space="preserve">was scanned for similarity detection. Process and outcome </w:t>
+      </w:r>
+      <w:proofErr w:type="gramStart"/>
+      <w:r>
+        <w:t>is</w:t>
+      </w:r>
+      <w:proofErr w:type="gramEnd"/>
+      <w:r>
+        <w:t xml:space="preserve"> given below.</w:t>
       </w:r>
     </w:p>
     <w:p>
@@ -1807,8 +1929,29 @@
       <w:pPr>
         <w:jc w:val="both"/>
       </w:pPr>
-      <w:r>
-        <w:t xml:space="preserve">Dr. Shinu Abhi, </w:t>
+      <w:proofErr w:type="spellStart"/>
+      <w:r>
+        <w:t>Dr.</w:t>
+      </w:r>
+      <w:proofErr w:type="spellEnd"/>
+      <w:r>
+        <w:t xml:space="preserve"> </w:t>
+      </w:r>
+      <w:proofErr w:type="spellStart"/>
+      <w:r>
+        <w:t>Shinu</w:t>
+      </w:r>
+      <w:proofErr w:type="spellEnd"/>
+      <w:r>
+        <w:t xml:space="preserve"> </w:t>
+      </w:r>
+      <w:proofErr w:type="spellStart"/>
+      <w:r>
+        <w:t>Abhi</w:t>
+      </w:r>
+      <w:proofErr w:type="spellEnd"/>
+      <w:r>
+        <w:t xml:space="preserve">, </w:t>
       </w:r>
     </w:p>
     <w:p>
@@ -3063,7 +3206,23 @@
           <w:sz w:val="24"/>
           <w:szCs w:val="24"/>
         </w:rPr>
-        <w:t>Text Mining,  Sentiment Analysis,  Natural Language Processing</w:t>
+        <w:t xml:space="preserve">Text </w:t>
+      </w:r>
+      <w:proofErr w:type="gramStart"/>
+      <w:r>
+        <w:rPr>
+          <w:sz w:val="24"/>
+          <w:szCs w:val="24"/>
+        </w:rPr>
+        <w:t>Mining,  Sentiment</w:t>
+      </w:r>
+      <w:proofErr w:type="gramEnd"/>
+      <w:r>
+        <w:rPr>
+          <w:sz w:val="24"/>
+          <w:szCs w:val="24"/>
+        </w:rPr>
+        <w:t xml:space="preserve"> Analysis,  Natural Language Processing</w:t>
       </w:r>
     </w:p>
     <w:p>
@@ -4315,7 +4474,25 @@
           <w:color w:val="FF0000"/>
           <w:lang w:val="en-US" w:eastAsia="en-US"/>
         </w:rPr>
-        <w:t>Introduction presents the specific problem under study. It includes general Introduction to the area of your work, current technical advancement in the area, the need of such study, scope of the study etc. State how this study will help organizations/ community. You can use figures, tables and references in the introduction.</w:t>
+        <w:t xml:space="preserve">Introduction presents the specific problem under study. It includes general Introduction to the area of your work, current technical advancement in the area, the need of such study, scope of the study etc. State how this study will help organizations/ community. You can use figures, </w:t>
+      </w:r>
+      <w:proofErr w:type="gramStart"/>
+      <w:r>
+        <w:rPr>
+          <w:rFonts w:eastAsia="Calibri"/>
+          <w:color w:val="FF0000"/>
+          <w:lang w:val="en-US" w:eastAsia="en-US"/>
+        </w:rPr>
+        <w:t>tables</w:t>
+      </w:r>
+      <w:proofErr w:type="gramEnd"/>
+      <w:r>
+        <w:rPr>
+          <w:rFonts w:eastAsia="Calibri"/>
+          <w:color w:val="FF0000"/>
+          <w:lang w:val="en-US" w:eastAsia="en-US"/>
+        </w:rPr>
+        <w:t xml:space="preserve"> and references in the introduction.</w:t>
       </w:r>
     </w:p>
     <w:p>
@@ -4353,132 +4530,28 @@
           <w:rFonts w:eastAsia="Calibri"/>
           <w:lang w:eastAsia="en-US"/>
         </w:rPr>
-        <w:t>SAP S/4 HANA is SAP's ERP for large enterprises meant to cover all day-to-day processes of an enterprise (for example, order-to-cash, procure-to-pay, plan-to-product, and request-to-service) and core capabilities. It is a next-generation, intelligent ERP business suite and is the successor of SAP ERP designed specifically for SAP’s in-memory computing SAP HANA database.</w:t>
-      </w:r>
-    </w:p>
-    <w:p>
-      <w:pPr>
-        <w:jc w:val="both"/>
-        <w:rPr>
-          <w:rFonts w:eastAsia="Calibri"/>
-          <w:lang w:eastAsia="en-US"/>
-        </w:rPr>
-      </w:pPr>
-      <w:r>
-        <w:rPr>
-          <w:rFonts w:eastAsia="Calibri"/>
-          <w:lang w:eastAsia="en-US"/>
-        </w:rPr>
-        <w:t>SAP Fiori is a set of apps, that address the most broadly and frequently used SAP functions, such as workflow approvals, information lookups, and self-service tasks etc. They provide simple and easy-to-use user interface across desktops, tablets, and smartphones. SAP Fiori delivers an intuitive, role based UX that improves both employee productivity and satisfaction.</w:t>
-      </w:r>
-    </w:p>
-    <w:p>
-      <w:pPr>
-        <w:pStyle w:val="ListParagraph"/>
-        <w:numPr>
-          <w:ilvl w:val="1"/>
-          <w:numId w:val="6"/>
-        </w:numPr>
-        <w:rPr>
-          <w:rFonts w:eastAsia="Calibri"/>
-          <w:b/>
-          <w:lang w:eastAsia="en-US"/>
-        </w:rPr>
-      </w:pPr>
-      <w:r>
-        <w:rPr>
-          <w:rFonts w:eastAsia="Calibri"/>
-          <w:b/>
-          <w:lang w:eastAsia="en-US"/>
-        </w:rPr>
-        <w:t>Problem Statement</w:t>
-      </w:r>
-    </w:p>
-    <w:p>
-      <w:pPr>
-        <w:jc w:val="both"/>
-        <w:rPr>
-          <w:rFonts w:eastAsia="Calibri"/>
-          <w:lang w:eastAsia="en-US"/>
-        </w:rPr>
-      </w:pPr>
-      <w:r>
-        <w:rPr>
-          <w:rFonts w:eastAsia="Calibri"/>
-          <w:lang w:eastAsia="en-US"/>
-        </w:rPr>
-        <w:t xml:space="preserve">There are hundreds of SAP Fiori Apps in SAP S/4 HANA system, with simplified user interface supporting multiple device types. However, only few of them are getting actively used by Customers, as many of them are ignorant and unfamiliar with the full library of SAP Fiori Apps. </w:t>
-      </w:r>
-    </w:p>
-    <w:p>
-      <w:pPr>
-        <w:jc w:val="both"/>
-        <w:rPr>
-          <w:rFonts w:eastAsia="Calibri"/>
-          <w:lang w:eastAsia="en-US"/>
-        </w:rPr>
-      </w:pPr>
-      <w:r>
-        <w:rPr>
-          <w:rFonts w:eastAsia="Calibri"/>
-          <w:lang w:eastAsia="en-US"/>
-        </w:rPr>
-        <w:t>Customers are unable to use these simplified and the award-winning user interface in the form of Fiori Apps, for most of their day to day activities, resulting in the difficult and slow adoption of S/4 HANA system.</w:t>
-      </w:r>
-    </w:p>
-    <w:p>
-      <w:pPr>
-        <w:pStyle w:val="ListParagraph"/>
-        <w:numPr>
-          <w:ilvl w:val="1"/>
-          <w:numId w:val="6"/>
-        </w:numPr>
-        <w:rPr>
-          <w:rFonts w:eastAsia="Calibri"/>
-          <w:b/>
-          <w:lang w:eastAsia="en-US"/>
-        </w:rPr>
-      </w:pPr>
-      <w:r>
-        <w:rPr>
-          <w:rFonts w:eastAsia="Calibri"/>
-          <w:b/>
-          <w:lang w:eastAsia="en-US"/>
-        </w:rPr>
-        <w:t>Proposed Solution</w:t>
-      </w:r>
-    </w:p>
-    <w:p>
-      <w:pPr>
-        <w:jc w:val="both"/>
-        <w:rPr>
-          <w:rFonts w:eastAsia="Calibri"/>
-          <w:lang w:eastAsia="en-US"/>
-        </w:rPr>
-      </w:pPr>
-      <w:r>
-        <w:rPr>
-          <w:rFonts w:eastAsia="Calibri"/>
-          <w:lang w:eastAsia="en-US"/>
-        </w:rPr>
-        <w:t>Buyers at Amazon know this very prominent offer, after they have picked a product; a bundle of 2-3 products under the title “Frequently bought together” is showcased to buyers. Using this idea, I would like to drive the adoption of SAP Fiori apps among customers, because it is essential for the success of SAP S/4HANA, which is the most widely used product of SAP.</w:t>
-      </w:r>
-    </w:p>
-    <w:p>
-      <w:pPr>
-        <w:jc w:val="both"/>
-        <w:rPr>
-          <w:rFonts w:eastAsia="Calibri"/>
-          <w:lang w:eastAsia="en-US"/>
-        </w:rPr>
-      </w:pPr>
-      <w:r>
-        <w:rPr>
-          <w:rFonts w:eastAsia="Calibri"/>
-          <w:lang w:eastAsia="en-US"/>
-        </w:rPr>
-        <w:lastRenderedPageBreak/>
-        <w:t>This project will take the usage statistics of SAP Fiori Apps from S/4 HANA on-premise and S/4 HANA Cloud customers. In addition, a mapping will be built for the relationship between Apps based on the Line of</w:t>
+        <w:t xml:space="preserve">SAP </w:t>
+      </w:r>
+      <w:r>
+        <w:rPr>
+          <w:rFonts w:eastAsia="Calibri"/>
+          <w:lang w:eastAsia="en-US"/>
+        </w:rPr>
+        <w:t xml:space="preserve">Business Suite </w:t>
+      </w:r>
+      <w:r>
+        <w:rPr>
+          <w:rFonts w:eastAsia="Calibri"/>
+          <w:lang w:eastAsia="en-US"/>
+        </w:rPr>
+        <w:t>for</w:t>
+      </w:r>
+      <w:r>
+        <w:rPr>
+          <w:rFonts w:eastAsia="Calibri"/>
+          <w:lang w:eastAsia="en-US"/>
+        </w:rPr>
+        <w:t xml:space="preserve"> SAP HANA</w:t>
       </w:r>
       <w:r>
         <w:rPr>
@@ -4492,67 +4565,107 @@
           <w:rFonts w:eastAsia="Calibri"/>
           <w:lang w:eastAsia="en-US"/>
         </w:rPr>
-        <w:t xml:space="preserve">Business, Business Role, Industry, Application Area (all these attributes are available in the Fiori Apps library database). </w:t>
-      </w:r>
-    </w:p>
-    <w:p>
-      <w:pPr>
-        <w:jc w:val="both"/>
-        <w:rPr>
-          <w:rFonts w:eastAsia="Calibri"/>
-          <w:lang w:eastAsia="en-US"/>
-        </w:rPr>
-      </w:pPr>
-      <w:r>
-        <w:rPr>
-          <w:rFonts w:eastAsia="Calibri"/>
-          <w:lang w:eastAsia="en-US"/>
-        </w:rPr>
-        <w:t xml:space="preserve">From the combination of the usage data and the relationship data, system will recommend the Best Bets for Apps that a customer is not yet using, but which are trending at other customers who use related apps. </w:t>
-      </w:r>
-    </w:p>
-    <w:p>
-      <w:pPr>
-        <w:jc w:val="both"/>
-        <w:rPr>
-          <w:rFonts w:eastAsia="Calibri"/>
-          <w:lang w:eastAsia="en-US"/>
-        </w:rPr>
-      </w:pPr>
-      <w:r>
-        <w:rPr>
-          <w:rFonts w:eastAsia="Calibri"/>
-          <w:lang w:eastAsia="en-US"/>
-        </w:rPr>
-        <w:t xml:space="preserve">In this way a personalized recommendation of trending apps </w:t>
-      </w:r>
-      <w:r>
-        <w:rPr>
-          <w:rFonts w:eastAsia="Calibri"/>
-          <w:lang w:eastAsia="en-US"/>
-        </w:rPr>
-        <w:t xml:space="preserve">can be provided </w:t>
-      </w:r>
-      <w:r>
-        <w:rPr>
-          <w:rFonts w:eastAsia="Calibri"/>
-          <w:lang w:eastAsia="en-US"/>
-        </w:rPr>
-        <w:t>to the customer</w:t>
-      </w:r>
-      <w:r>
-        <w:rPr>
-          <w:rFonts w:eastAsia="Calibri"/>
-          <w:lang w:eastAsia="en-US"/>
-        </w:rPr>
-        <w:t xml:space="preserve">s </w:t>
-      </w:r>
-      <w:r>
-        <w:rPr>
-          <w:rFonts w:eastAsia="Calibri"/>
-          <w:lang w:eastAsia="en-US"/>
-        </w:rPr>
-        <w:t>and the end-users.</w:t>
+        <w:t>(</w:t>
+      </w:r>
+      <w:r>
+        <w:rPr>
+          <w:rFonts w:eastAsia="Calibri"/>
+          <w:lang w:eastAsia="en-US"/>
+        </w:rPr>
+        <w:t>S/4 HANA</w:t>
+      </w:r>
+      <w:r>
+        <w:rPr>
+          <w:rFonts w:eastAsia="Calibri"/>
+          <w:lang w:eastAsia="en-US"/>
+        </w:rPr>
+        <w:t>)</w:t>
+      </w:r>
+      <w:r>
+        <w:rPr>
+          <w:rFonts w:eastAsia="Calibri"/>
+          <w:lang w:eastAsia="en-US"/>
+        </w:rPr>
+        <w:t xml:space="preserve"> is SAP's </w:t>
+      </w:r>
+      <w:r>
+        <w:rPr>
+          <w:rFonts w:eastAsia="Calibri"/>
+          <w:lang w:eastAsia="en-US"/>
+        </w:rPr>
+        <w:t>Enterprise Resource planning (</w:t>
+      </w:r>
+      <w:r>
+        <w:rPr>
+          <w:rFonts w:eastAsia="Calibri"/>
+          <w:lang w:eastAsia="en-US"/>
+        </w:rPr>
+        <w:t>ERP</w:t>
+      </w:r>
+      <w:r>
+        <w:rPr>
+          <w:rFonts w:eastAsia="Calibri"/>
+          <w:lang w:eastAsia="en-US"/>
+        </w:rPr>
+        <w:t>)</w:t>
+      </w:r>
+      <w:r>
+        <w:rPr>
+          <w:rFonts w:eastAsia="Calibri"/>
+          <w:lang w:eastAsia="en-US"/>
+        </w:rPr>
+        <w:t xml:space="preserve"> for large enterprises meant to cover all day-to-day processes of an enterprise (for example, order-to-cash, procure-to-pay, plan-to-product, and request-to-service) and core capabilities. It is a next-generation, intelligent ERP business suite and is the successor of SAP ERP designed specifically for SAP’s in-memory computing SAP HANA database.</w:t>
+      </w:r>
+    </w:p>
+    <w:p>
+      <w:pPr>
+        <w:jc w:val="both"/>
+        <w:rPr>
+          <w:rFonts w:eastAsia="Calibri"/>
+          <w:lang w:eastAsia="en-US"/>
+        </w:rPr>
+      </w:pPr>
+      <w:r>
+        <w:rPr>
+          <w:rFonts w:eastAsia="Calibri"/>
+          <w:lang w:eastAsia="en-US"/>
+        </w:rPr>
+        <w:t>SAP Fiori is</w:t>
+      </w:r>
+      <w:r>
+        <w:rPr>
+          <w:rFonts w:eastAsia="Calibri"/>
+          <w:lang w:eastAsia="en-US"/>
+        </w:rPr>
+        <w:t xml:space="preserve"> the new User </w:t>
+      </w:r>
+      <w:r>
+        <w:rPr>
+          <w:rFonts w:eastAsia="Calibri"/>
+          <w:lang w:eastAsia="en-US"/>
+        </w:rPr>
+        <w:t>Experience (</w:t>
+      </w:r>
+      <w:r>
+        <w:rPr>
+          <w:rFonts w:eastAsia="Calibri"/>
+          <w:lang w:eastAsia="en-US"/>
+        </w:rPr>
+        <w:t xml:space="preserve">UX) for SAP </w:t>
+      </w:r>
+      <w:r>
+        <w:rPr>
+          <w:rFonts w:eastAsia="Calibri"/>
+          <w:lang w:eastAsia="en-US"/>
+        </w:rPr>
+        <w:t>software</w:t>
+      </w:r>
+      <w:r>
+        <w:rPr>
+          <w:rFonts w:eastAsia="Calibri"/>
+          <w:lang w:eastAsia="en-US"/>
+        </w:rPr>
+        <w:t xml:space="preserve"> that applies modern design principles.</w:t>
       </w:r>
       <w:r>
         <w:rPr>
@@ -4566,282 +4679,49 @@
           <w:rFonts w:eastAsia="Calibri"/>
           <w:lang w:eastAsia="en-US"/>
         </w:rPr>
-        <w:t xml:space="preserve">This will </w:t>
-      </w:r>
-      <w:r>
-        <w:rPr>
-          <w:rFonts w:eastAsia="Calibri"/>
-          <w:lang w:eastAsia="en-US"/>
-        </w:rPr>
-        <w:t>result in</w:t>
-      </w:r>
-      <w:r>
-        <w:rPr>
-          <w:rFonts w:eastAsia="Calibri"/>
-          <w:lang w:eastAsia="en-US"/>
-        </w:rPr>
-        <w:t xml:space="preserve"> enhanced Customer Satisfaction and in turn better adoption of SAP S/4 HANA system</w:t>
-      </w:r>
-      <w:r>
-        <w:rPr>
-          <w:rFonts w:eastAsia="Calibri"/>
-          <w:lang w:eastAsia="en-US"/>
-        </w:rPr>
-        <w:t>.</w:t>
-      </w:r>
-    </w:p>
-    <w:p>
-      <w:pPr>
-        <w:rPr>
-          <w:rFonts w:eastAsia="Calibri"/>
-          <w:lang w:eastAsia="en-US"/>
-        </w:rPr>
-      </w:pPr>
-    </w:p>
-    <w:p>
-      <w:pPr>
-        <w:rPr>
-          <w:rFonts w:eastAsia="Calibri"/>
-          <w:b/>
-          <w:lang w:eastAsia="en-US"/>
-        </w:rPr>
-      </w:pPr>
-      <w:r>
-        <w:rPr>
-          <w:rFonts w:eastAsia="Calibri"/>
-          <w:b/>
-          <w:lang w:eastAsia="en-US"/>
-        </w:rPr>
-        <w:t>1.1.1 Sub Topic</w:t>
-      </w:r>
-      <w:r>
-        <w:rPr>
-          <w:rFonts w:eastAsia="Calibri"/>
-          <w:b/>
-          <w:lang w:eastAsia="en-US"/>
-        </w:rPr>
-        <w:t xml:space="preserve"> Heading</w:t>
-      </w:r>
-    </w:p>
-    <w:p>
-      <w:pPr>
-        <w:rPr>
-          <w:rFonts w:eastAsia="Calibri"/>
-          <w:lang w:eastAsia="en-US"/>
-        </w:rPr>
-      </w:pPr>
-      <w:r>
-        <w:rPr>
-          <w:rFonts w:eastAsia="Calibri"/>
-          <w:lang w:eastAsia="en-US"/>
-        </w:rPr>
-        <w:t>You can write the statements here related to the sub-topic within the major topic.</w:t>
-      </w:r>
-    </w:p>
-    <w:p>
-      <w:pPr>
-        <w:rPr>
-          <w:rFonts w:eastAsia="Calibri"/>
-          <w:b/>
-          <w:lang w:eastAsia="en-US"/>
-        </w:rPr>
-      </w:pPr>
-      <w:r>
-        <w:rPr>
-          <w:rFonts w:eastAsia="Calibri"/>
-          <w:b/>
-          <w:lang w:eastAsia="en-US"/>
-        </w:rPr>
-        <w:t>1.1.2 Equations</w:t>
-      </w:r>
-    </w:p>
-    <w:p>
-      <w:pPr>
-        <w:pStyle w:val="BodyText"/>
-        <w:rPr>
-          <w:b w:val="0"/>
-          <w:lang w:val="en-US"/>
-        </w:rPr>
-      </w:pPr>
-      <w:r>
-        <w:rPr>
-          <w:b w:val="0"/>
-        </w:rPr>
-        <w:t>Punctuate equations with commas or periods when they are part of a sentence, as in</w:t>
-      </w:r>
-      <w:r>
-        <w:rPr>
-          <w:b w:val="0"/>
-          <w:lang w:val="en-US"/>
-        </w:rPr>
-        <w:t>:</w:t>
-      </w:r>
-    </w:p>
-    <w:p>
-      <w:pPr>
-        <w:pStyle w:val="equation"/>
-        <w:jc w:val="left"/>
-        <w:rPr>
-          <w:rFonts w:hint="eastAsia"/>
-        </w:rPr>
-      </w:pPr>
-      <w:r>
-        <w:rPr>
-          <w:rFonts w:ascii="Times New Roman" w:hAnsi="Times New Roman" w:cs="Times New Roman"/>
-          <w:i/>
-        </w:rPr>
-        <w:tab/>
-        <w:t xml:space="preserve">                                                           </w:t>
-      </w:r>
-      <w:r>
-        <w:rPr>
-          <w:rFonts w:ascii="Times New Roman" w:hAnsi="Times New Roman" w:cs="Times New Roman"/>
-          <w:i/>
-        </w:rPr>
-        <w:t>a</w:t>
-      </w:r>
-      <w:r>
-        <w:t></w:t>
-      </w:r>
-      <w:r>
-        <w:t></w:t>
-      </w:r>
-      <w:r>
-        <w:t></w:t>
-      </w:r>
-      <w:r>
-        <w:rPr>
-          <w:rFonts w:ascii="Times New Roman" w:hAnsi="Times New Roman" w:cs="Times New Roman"/>
-          <w:i/>
-        </w:rPr>
-        <w:t>b</w:t>
-      </w:r>
-      <w:r>
-        <w:t></w:t>
-      </w:r>
-      <w:r>
-        <w:t></w:t>
-      </w:r>
-      <w:r>
-        <w:t></w:t>
-      </w:r>
-      <w:r>
-        <w:t></w:t>
-      </w:r>
-      <w:r>
-        <w:t></w:t>
-      </w:r>
-      <w:r>
-        <w:tab/>
-      </w:r>
-      <w:r>
-        <w:tab/>
-      </w:r>
-      <w:r>
-        <w:tab/>
-      </w:r>
-      <w:r>
-        <w:tab/>
-      </w:r>
-      <w:r>
-        <w:tab/>
-      </w:r>
-      <w:r>
-        <w:tab/>
-      </w:r>
-      <w:r>
-        <w:t></w:t>
-      </w:r>
-      <w:r>
-        <w:t></w:t>
-      </w:r>
-      <w:r>
-        <w:t></w:t>
-      </w:r>
-      <w:r>
-        <w:t></w:t>
-      </w:r>
-      <w:r>
-        <w:t></w:t>
-      </w:r>
-    </w:p>
-    <w:p>
-      <w:pPr>
-        <w:pStyle w:val="equation"/>
-        <w:jc w:val="left"/>
-        <w:rPr>
-          <w:rFonts w:hint="eastAsia"/>
-        </w:rPr>
-      </w:pPr>
-    </w:p>
-    <w:p>
-      <w:pPr>
-        <w:rPr>
-          <w:rFonts w:eastAsia="Calibri"/>
-          <w:b/>
-          <w:lang w:eastAsia="en-US"/>
-        </w:rPr>
-      </w:pPr>
-      <w:r>
-        <w:rPr>
-          <w:rFonts w:eastAsia="Calibri"/>
-          <w:b/>
-          <w:lang w:eastAsia="en-US"/>
-        </w:rPr>
-        <w:t>1.2 Figures and Tables</w:t>
-      </w:r>
-    </w:p>
-    <w:p>
-      <w:pPr>
-        <w:rPr>
-          <w:rFonts w:eastAsia="Calibri"/>
-          <w:lang w:eastAsia="en-US"/>
-        </w:rPr>
-      </w:pPr>
-      <w:r>
-        <w:rPr>
-          <w:rFonts w:eastAsia="Calibri"/>
-          <w:lang w:eastAsia="en-US"/>
-        </w:rPr>
-        <w:t>This section describes how to place and define figures and tables.</w:t>
-      </w:r>
-    </w:p>
-    <w:p>
-      <w:pPr>
-        <w:rPr>
-          <w:rFonts w:eastAsia="Calibri"/>
-          <w:b/>
-          <w:lang w:eastAsia="en-US"/>
-        </w:rPr>
-      </w:pPr>
-      <w:r>
-        <w:rPr>
-          <w:rFonts w:eastAsia="Calibri"/>
-          <w:b/>
-          <w:lang w:eastAsia="en-US"/>
-        </w:rPr>
-        <w:t>1.2.1 Figures</w:t>
-      </w:r>
-    </w:p>
-    <w:p>
-      <w:pPr>
-        <w:rPr>
-          <w:rFonts w:eastAsia="Calibri"/>
-          <w:lang w:eastAsia="en-US"/>
-        </w:rPr>
-      </w:pPr>
-      <w:r>
-        <w:rPr>
-          <w:rFonts w:eastAsia="Calibri"/>
-          <w:lang w:eastAsia="en-US"/>
-        </w:rPr>
-        <w:t xml:space="preserve">Figures must be clearly visible and must be aligned in centre. </w:t>
-      </w:r>
-      <w:r>
-        <w:t>Figure captions should be below the figures</w:t>
-      </w:r>
-      <w:r>
-        <w:t>.</w:t>
+        <w:t>It comprises of the</w:t>
+      </w:r>
+      <w:r>
+        <w:rPr>
+          <w:rFonts w:eastAsia="Calibri"/>
+          <w:lang w:eastAsia="en-US"/>
+        </w:rPr>
+        <w:t xml:space="preserve"> set of apps, that address the most broadly and frequently used SAP functions, such as workflow approvals, information lookups, and self-service tasks etc. They provide simple and easy-to-use user interface across desktops, tablets, and smartphones. SAP Fiori delivers an intuitive, </w:t>
+      </w:r>
+      <w:r>
+        <w:rPr>
+          <w:rFonts w:eastAsia="Calibri"/>
+          <w:lang w:eastAsia="en-US"/>
+        </w:rPr>
+        <w:t>role</w:t>
+      </w:r>
+      <w:r>
+        <w:rPr>
+          <w:rFonts w:eastAsia="Calibri"/>
+          <w:lang w:eastAsia="en-US"/>
+        </w:rPr>
+        <w:t xml:space="preserve"> based</w:t>
+      </w:r>
+      <w:r>
+        <w:rPr>
+          <w:rFonts w:eastAsia="Calibri"/>
+          <w:lang w:eastAsia="en-US"/>
+        </w:rPr>
+        <w:t xml:space="preserve"> UX</w:t>
+      </w:r>
+      <w:r>
+        <w:rPr>
+          <w:rFonts w:eastAsia="Calibri"/>
+          <w:lang w:eastAsia="en-US"/>
+        </w:rPr>
+        <w:t xml:space="preserve"> interface</w:t>
+      </w:r>
+      <w:r>
+        <w:rPr>
+          <w:rFonts w:eastAsia="Calibri"/>
+          <w:lang w:eastAsia="en-US"/>
+        </w:rPr>
+        <w:t xml:space="preserve"> that improves both employee productivity and satisfaction.</w:t>
       </w:r>
     </w:p>
     <w:p>
@@ -4855,13 +4735,19 @@
       <w:r>
         <w:rPr>
           <w:rFonts w:eastAsia="Calibri"/>
-          <w:noProof/>
+          <w:lang w:eastAsia="en-US"/>
         </w:rPr>
         <w:drawing>
-          <wp:inline distT="0" distB="0" distL="0" distR="0" wp14:anchorId="71473FF5" wp14:editId="556D8BF8">
-            <wp:extent cx="3505200" cy="2629094"/>
+          <wp:inline distT="0" distB="0" distL="0" distR="0" wp14:anchorId="5F0154F3" wp14:editId="6770D988">
+            <wp:extent cx="4384431" cy="2694264"/>
             <wp:effectExtent l="0" t="0" r="0" b="0"/>
-            <wp:docPr id="7" name="Picture 7"/>
+            <wp:docPr id="6" name="Picture 2">
+              <a:extLst xmlns:a="http://schemas.openxmlformats.org/drawingml/2006/main">
+                <a:ext uri="{FF2B5EF4-FFF2-40B4-BE49-F238E27FC236}">
+                  <a16:creationId xmlns:a16="http://schemas.microsoft.com/office/drawing/2014/main" id="{CBFE9BDA-ACB2-48BD-BACA-C546685B6CC6}"/>
+                </a:ext>
+              </a:extLst>
+            </wp:docPr>
             <wp:cNvGraphicFramePr>
               <a:graphicFrameLocks xmlns:a="http://schemas.openxmlformats.org/drawingml/2006/main" noChangeAspect="1"/>
             </wp:cNvGraphicFramePr>
@@ -4869,17 +4755,19 @@
               <a:graphicData uri="http://schemas.openxmlformats.org/drawingml/2006/picture">
                 <pic:pic xmlns:pic="http://schemas.openxmlformats.org/drawingml/2006/picture">
                   <pic:nvPicPr>
-                    <pic:cNvPr id="7" name="1_QiU6DcP_r9qWLznMw0-M_Q.png"/>
-                    <pic:cNvPicPr/>
+                    <pic:cNvPr id="3" name="Picture 2">
+                      <a:extLst>
+                        <a:ext uri="{FF2B5EF4-FFF2-40B4-BE49-F238E27FC236}">
+                          <a16:creationId xmlns:a16="http://schemas.microsoft.com/office/drawing/2014/main" id="{CBFE9BDA-ACB2-48BD-BACA-C546685B6CC6}"/>
+                        </a:ext>
+                      </a:extLst>
+                    </pic:cNvPr>
+                    <pic:cNvPicPr>
+                      <a:picLocks noChangeAspect="1"/>
+                    </pic:cNvPicPr>
                   </pic:nvPicPr>
                   <pic:blipFill>
-                    <a:blip r:embed="rId17">
-                      <a:extLst>
-                        <a:ext uri="{28A0092B-C50C-407E-A947-70E740481C1C}">
-                          <a14:useLocalDpi xmlns:a14="http://schemas.microsoft.com/office/drawing/2010/main" val="0"/>
-                        </a:ext>
-                      </a:extLst>
-                    </a:blip>
+                    <a:blip r:embed="rId17"/>
                     <a:stretch>
                       <a:fillRect/>
                     </a:stretch>
@@ -4887,7 +4775,7 @@
                   <pic:spPr>
                     <a:xfrm>
                       <a:off x="0" y="0"/>
-                      <a:ext cx="3537953" cy="2653661"/>
+                      <a:ext cx="4397801" cy="2702480"/>
                     </a:xfrm>
                     <a:prstGeom prst="rect">
                       <a:avLst/>
@@ -4917,7 +4805,6 @@
           <w:szCs w:val="20"/>
           <w:lang w:eastAsia="en-US"/>
         </w:rPr>
-        <w:lastRenderedPageBreak/>
         <w:t xml:space="preserve">Fig 1.1: </w:t>
       </w:r>
       <w:r>
@@ -4927,29 +4814,145 @@
           <w:szCs w:val="20"/>
           <w:lang w:eastAsia="en-US"/>
         </w:rPr>
-        <w:t>Simple Linear Regression</w:t>
-      </w:r>
-    </w:p>
-    <w:p>
-      <w:pPr>
+        <w:t>SAP Fiori Apps on various platforms</w:t>
+      </w:r>
+    </w:p>
+    <w:p>
+      <w:pPr>
+        <w:jc w:val="center"/>
+        <w:rPr>
+          <w:rFonts w:eastAsia="Calibri"/>
+          <w:lang w:eastAsia="en-US"/>
+        </w:rPr>
+      </w:pPr>
+    </w:p>
+    <w:p>
+      <w:pPr>
+        <w:jc w:val="both"/>
+        <w:rPr>
+          <w:rFonts w:eastAsia="Calibri"/>
+          <w:lang w:eastAsia="en-US"/>
+        </w:rPr>
+      </w:pPr>
+      <w:r>
+        <w:rPr>
+          <w:rFonts w:eastAsia="Calibri"/>
+          <w:lang w:eastAsia="en-US"/>
+        </w:rPr>
+        <w:lastRenderedPageBreak/>
+        <w:t>SAP S/4 HANA uses SAP Fiori as its front-end technology</w:t>
+      </w:r>
+      <w:r>
+        <w:rPr>
+          <w:rFonts w:eastAsia="Calibri"/>
+          <w:lang w:eastAsia="en-US"/>
+        </w:rPr>
+        <w:t xml:space="preserve"> to provide personalized, </w:t>
+      </w:r>
+      <w:r>
+        <w:rPr>
+          <w:rFonts w:eastAsia="Calibri"/>
+          <w:lang w:eastAsia="en-US"/>
+        </w:rPr>
+        <w:t>responsive,</w:t>
+      </w:r>
+      <w:r>
+        <w:rPr>
+          <w:rFonts w:eastAsia="Calibri"/>
+          <w:lang w:eastAsia="en-US"/>
+        </w:rPr>
+        <w:t xml:space="preserve"> and simple user experience to customers.</w:t>
+      </w:r>
+      <w:r>
+        <w:rPr>
+          <w:rFonts w:eastAsia="Calibri"/>
+          <w:lang w:eastAsia="en-US"/>
+        </w:rPr>
+        <w:t xml:space="preserve"> </w:t>
+      </w:r>
+      <w:r>
+        <w:rPr>
+          <w:rFonts w:eastAsia="Calibri"/>
+          <w:lang w:eastAsia="en-US"/>
+        </w:rPr>
+        <w:t>A</w:t>
+      </w:r>
+      <w:r>
+        <w:rPr>
+          <w:rFonts w:eastAsia="Calibri"/>
+          <w:lang w:eastAsia="en-US"/>
+        </w:rPr>
+        <w:t xml:space="preserve">ll new functions, features and innovations of SAP S/4 HANA are accessible in SAP Fiori Launchpad. Using this launchpad customers can </w:t>
+      </w:r>
+      <w:r>
+        <w:rPr>
+          <w:rFonts w:eastAsia="Calibri"/>
+          <w:lang w:eastAsia="en-US"/>
+        </w:rPr>
+        <w:t>call the backend functionalities for which they have been granted access.</w:t>
+      </w:r>
+    </w:p>
+    <w:p>
+      <w:pPr>
+        <w:pStyle w:val="ListParagraph"/>
+        <w:numPr>
+          <w:ilvl w:val="1"/>
+          <w:numId w:val="6"/>
+        </w:numPr>
         <w:rPr>
           <w:rFonts w:eastAsia="Calibri"/>
           <w:b/>
           <w:lang w:eastAsia="en-US"/>
         </w:rPr>
       </w:pPr>
-    </w:p>
-    <w:p>
-      <w:pPr>
+      <w:r>
         <w:rPr>
           <w:rFonts w:eastAsia="Calibri"/>
           <w:b/>
           <w:lang w:eastAsia="en-US"/>
         </w:rPr>
-      </w:pPr>
-    </w:p>
-    <w:p>
-      <w:pPr>
+        <w:t>Problem Statement</w:t>
+      </w:r>
+    </w:p>
+    <w:p>
+      <w:pPr>
+        <w:jc w:val="both"/>
+        <w:rPr>
+          <w:rFonts w:eastAsia="Calibri"/>
+          <w:lang w:eastAsia="en-US"/>
+        </w:rPr>
+      </w:pPr>
+      <w:r>
+        <w:rPr>
+          <w:rFonts w:eastAsia="Calibri"/>
+          <w:lang w:eastAsia="en-US"/>
+        </w:rPr>
+        <w:t xml:space="preserve">There are hundreds of SAP Fiori Apps in SAP S/4 HANA system, with simplified user interface supporting multiple device types. However, only few of them are getting actively used by Customers, as many of them are ignorant and unfamiliar with the full library of SAP Fiori Apps. </w:t>
+      </w:r>
+    </w:p>
+    <w:p>
+      <w:pPr>
+        <w:jc w:val="both"/>
+        <w:rPr>
+          <w:rFonts w:eastAsia="Calibri"/>
+          <w:lang w:eastAsia="en-US"/>
+        </w:rPr>
+      </w:pPr>
+      <w:r>
+        <w:rPr>
+          <w:rFonts w:eastAsia="Calibri"/>
+          <w:lang w:eastAsia="en-US"/>
+        </w:rPr>
+        <w:t>Customers are unable to use these simplified and the award-winning user interface in the form of Fiori Apps, for most of their day to day activities, resulting in the difficult and slow adoption of S/4 HANA system.</w:t>
+      </w:r>
+    </w:p>
+    <w:p>
+      <w:pPr>
+        <w:pStyle w:val="ListParagraph"/>
+        <w:numPr>
+          <w:ilvl w:val="1"/>
+          <w:numId w:val="6"/>
+        </w:numPr>
         <w:rPr>
           <w:rFonts w:eastAsia="Calibri"/>
           <w:b/>
@@ -4962,271 +4965,519 @@
           <w:b/>
           <w:lang w:eastAsia="en-US"/>
         </w:rPr>
-        <w:t>1.2.2 Tables</w:t>
-      </w:r>
-    </w:p>
-    <w:p>
-      <w:pPr>
-        <w:rPr>
-          <w:rFonts w:eastAsia="Calibri"/>
-          <w:lang w:eastAsia="en-US"/>
-        </w:rPr>
-      </w:pPr>
-      <w:r>
-        <w:rPr>
-          <w:rFonts w:eastAsia="Calibri"/>
-          <w:lang w:eastAsia="en-US"/>
-        </w:rPr>
-        <w:t xml:space="preserve">Tables must be aligned in centre. </w:t>
-      </w:r>
-    </w:p>
-    <w:p>
-      <w:pPr>
-        <w:rPr>
-          <w:rFonts w:eastAsia="Calibri"/>
-          <w:lang w:eastAsia="en-US"/>
-        </w:rPr>
-      </w:pPr>
-    </w:p>
-    <w:p>
-      <w:pPr>
-        <w:pStyle w:val="tablehead"/>
-        <w:numPr>
-          <w:ilvl w:val="0"/>
-          <w:numId w:val="0"/>
-        </w:numPr>
-      </w:pPr>
-      <w:r>
-        <w:t>Table 1.1: Table Name</w:t>
-      </w:r>
-    </w:p>
-    <w:tbl>
-      <w:tblPr>
-        <w:tblW w:w="6299" w:type="dxa"/>
+        <w:t>Proposed Solution</w:t>
+      </w:r>
+    </w:p>
+    <w:p>
+      <w:pPr>
+        <w:jc w:val="both"/>
+        <w:rPr>
+          <w:rFonts w:eastAsia="Calibri"/>
+          <w:lang w:eastAsia="en-US"/>
+        </w:rPr>
+      </w:pPr>
+      <w:r>
+        <w:rPr>
+          <w:rFonts w:eastAsia="Calibri"/>
+          <w:lang w:eastAsia="en-US"/>
+        </w:rPr>
+        <w:t>Buyers at Amazon know this very prominent offer, after they have picked a product; a bundle of 2-3 products under the title “Frequently bought together” is showcased to buyers. Using this idea, I would like to drive the adoption of SAP Fiori apps among customers, because it is essential for the success of SAP S/4HANA, which is the most widely used product of SAP.</w:t>
+      </w:r>
+    </w:p>
+    <w:p>
+      <w:pPr>
+        <w:jc w:val="both"/>
+        <w:rPr>
+          <w:rFonts w:eastAsia="Calibri"/>
+          <w:lang w:eastAsia="en-US"/>
+        </w:rPr>
+      </w:pPr>
+      <w:r>
+        <w:rPr>
+          <w:rFonts w:eastAsia="Calibri"/>
+          <w:lang w:eastAsia="en-US"/>
+        </w:rPr>
+        <w:t>This project will take the usage statistics of SAP Fiori Apps from S/4 HANA on-premise and S/4 HANA Cloud customers. In addition, a mapping will be built for the relationship between Apps based on the Line of Business, Business Role, Industry, Application Area</w:t>
+      </w:r>
+      <w:r>
+        <w:rPr>
+          <w:rFonts w:eastAsia="Calibri"/>
+          <w:lang w:eastAsia="en-US"/>
+        </w:rPr>
+        <w:t xml:space="preserve"> and Customer’s demographic information like Country and Region.</w:t>
+      </w:r>
+    </w:p>
+    <w:p>
+      <w:pPr>
+        <w:jc w:val="both"/>
+        <w:rPr>
+          <w:rFonts w:eastAsia="Calibri"/>
+          <w:lang w:eastAsia="en-US"/>
+        </w:rPr>
+      </w:pPr>
+      <w:r>
+        <w:rPr>
+          <w:rFonts w:eastAsia="Calibri"/>
+          <w:lang w:eastAsia="en-US"/>
+        </w:rPr>
+        <w:t xml:space="preserve">Based on the usage pattern of individual </w:t>
+      </w:r>
+      <w:r>
+        <w:rPr>
+          <w:rFonts w:eastAsia="Calibri"/>
+          <w:lang w:eastAsia="en-US"/>
+        </w:rPr>
+        <w:t xml:space="preserve">customer, </w:t>
+      </w:r>
+      <w:r>
+        <w:rPr>
+          <w:rFonts w:eastAsia="Calibri"/>
+          <w:lang w:eastAsia="en-US"/>
+        </w:rPr>
+        <w:t>A</w:t>
+      </w:r>
+      <w:r>
+        <w:rPr>
+          <w:rFonts w:eastAsia="Calibri"/>
+          <w:lang w:eastAsia="en-US"/>
+        </w:rPr>
+        <w:t>pps</w:t>
+      </w:r>
+      <w:r>
+        <w:rPr>
+          <w:rFonts w:eastAsia="Calibri"/>
+          <w:lang w:eastAsia="en-US"/>
+        </w:rPr>
+        <w:t xml:space="preserve"> with maximum similarity will be recommended to the customer</w:t>
+      </w:r>
+      <w:r>
+        <w:rPr>
+          <w:rFonts w:eastAsia="Calibri"/>
+          <w:lang w:eastAsia="en-US"/>
+        </w:rPr>
+        <w:t xml:space="preserve"> as ‘Similar Apps’.</w:t>
+      </w:r>
+    </w:p>
+    <w:p>
+      <w:pPr>
         <w:jc w:val="center"/>
-        <w:tblBorders>
-          <w:top w:val="single" w:sz="2" w:space="0" w:color="auto"/>
-          <w:left w:val="single" w:sz="2" w:space="0" w:color="auto"/>
-          <w:bottom w:val="single" w:sz="2" w:space="0" w:color="auto"/>
-          <w:right w:val="single" w:sz="2" w:space="0" w:color="auto"/>
-          <w:insideH w:val="single" w:sz="2" w:space="0" w:color="auto"/>
-          <w:insideV w:val="single" w:sz="2" w:space="0" w:color="auto"/>
-        </w:tblBorders>
-        <w:tblLayout w:type="fixed"/>
-        <w:tblLook w:val="0000" w:firstRow="0" w:lastRow="0" w:firstColumn="0" w:lastColumn="0" w:noHBand="0" w:noVBand="0"/>
-      </w:tblPr>
-      <w:tblGrid>
-        <w:gridCol w:w="933"/>
-        <w:gridCol w:w="3033"/>
-        <w:gridCol w:w="1166"/>
-        <w:gridCol w:w="1167"/>
-      </w:tblGrid>
-      <w:tr>
-        <w:trPr>
-          <w:cantSplit/>
-          <w:trHeight w:val="453"/>
-          <w:tblHeader/>
-          <w:jc w:val="center"/>
-        </w:trPr>
-        <w:tc>
-          <w:tcPr>
-            <w:tcW w:w="933" w:type="dxa"/>
-            <w:vMerge w:val="restart"/>
-            <w:vAlign w:val="center"/>
-          </w:tcPr>
-          <w:p>
-            <w:pPr>
-              <w:pStyle w:val="tablecolhead"/>
-            </w:pPr>
-            <w:r>
-              <w:t>Table Head</w:t>
-            </w:r>
-          </w:p>
-        </w:tc>
-        <w:tc>
-          <w:tcPr>
-            <w:tcW w:w="5366" w:type="dxa"/>
-            <w:gridSpan w:val="3"/>
-            <w:vAlign w:val="center"/>
-          </w:tcPr>
-          <w:p>
-            <w:pPr>
-              <w:pStyle w:val="tablecolhead"/>
-            </w:pPr>
-            <w:r>
-              <w:t>Table Column Head</w:t>
-            </w:r>
-          </w:p>
-        </w:tc>
-      </w:tr>
-      <w:tr>
-        <w:trPr>
-          <w:cantSplit/>
-          <w:trHeight w:val="453"/>
-          <w:tblHeader/>
-          <w:jc w:val="center"/>
-        </w:trPr>
-        <w:tc>
-          <w:tcPr>
-            <w:tcW w:w="933" w:type="dxa"/>
-            <w:vMerge/>
-          </w:tcPr>
-          <w:p>
-            <w:pPr>
-              <w:rPr>
-                <w:sz w:val="16"/>
-                <w:szCs w:val="16"/>
-              </w:rPr>
-            </w:pPr>
-          </w:p>
-        </w:tc>
-        <w:tc>
-          <w:tcPr>
-            <w:tcW w:w="3033" w:type="dxa"/>
-            <w:vAlign w:val="center"/>
-          </w:tcPr>
-          <w:p>
-            <w:pPr>
-              <w:pStyle w:val="tablecolsubhead"/>
-            </w:pPr>
-            <w:r>
-              <w:t>Table column subhead</w:t>
-            </w:r>
-          </w:p>
-        </w:tc>
-        <w:tc>
-          <w:tcPr>
-            <w:tcW w:w="1166" w:type="dxa"/>
-            <w:vAlign w:val="center"/>
-          </w:tcPr>
-          <w:p>
-            <w:pPr>
-              <w:pStyle w:val="tablecolsubhead"/>
-            </w:pPr>
-            <w:r>
-              <w:t>Subhead</w:t>
-            </w:r>
-          </w:p>
-        </w:tc>
-        <w:tc>
-          <w:tcPr>
-            <w:tcW w:w="1166" w:type="dxa"/>
-            <w:vAlign w:val="center"/>
-          </w:tcPr>
-          <w:p>
-            <w:pPr>
-              <w:pStyle w:val="tablecolsubhead"/>
-            </w:pPr>
-            <w:r>
-              <w:t>Subhead</w:t>
-            </w:r>
-          </w:p>
-        </w:tc>
-      </w:tr>
-      <w:tr>
-        <w:trPr>
-          <w:trHeight w:val="604"/>
-          <w:jc w:val="center"/>
-        </w:trPr>
-        <w:tc>
-          <w:tcPr>
-            <w:tcW w:w="933" w:type="dxa"/>
-            <w:vAlign w:val="center"/>
-          </w:tcPr>
-          <w:p>
-            <w:pPr>
-              <w:pStyle w:val="tablecopy"/>
-              <w:rPr>
-                <w:sz w:val="8"/>
-                <w:szCs w:val="8"/>
-              </w:rPr>
-            </w:pPr>
-            <w:r>
-              <w:t>copy</w:t>
-            </w:r>
-          </w:p>
-        </w:tc>
-        <w:tc>
-          <w:tcPr>
-            <w:tcW w:w="3033" w:type="dxa"/>
-            <w:vAlign w:val="center"/>
-          </w:tcPr>
-          <w:p>
-            <w:pPr>
-              <w:pStyle w:val="tablecopy"/>
-            </w:pPr>
-            <w:r>
-              <w:t>More table copy</w:t>
-            </w:r>
-            <w:r>
-              <w:rPr>
-                <w:vertAlign w:val="superscript"/>
-              </w:rPr>
-              <w:t>a</w:t>
-            </w:r>
-          </w:p>
-        </w:tc>
-        <w:tc>
-          <w:tcPr>
-            <w:tcW w:w="1166" w:type="dxa"/>
-            <w:vAlign w:val="center"/>
-          </w:tcPr>
-          <w:p>
-            <w:pPr>
-              <w:rPr>
-                <w:sz w:val="16"/>
-                <w:szCs w:val="16"/>
-              </w:rPr>
-            </w:pPr>
-          </w:p>
-        </w:tc>
-        <w:tc>
-          <w:tcPr>
-            <w:tcW w:w="1166" w:type="dxa"/>
-            <w:vAlign w:val="center"/>
-          </w:tcPr>
-          <w:p>
-            <w:pPr>
-              <w:rPr>
-                <w:sz w:val="16"/>
-                <w:szCs w:val="16"/>
-              </w:rPr>
-            </w:pPr>
-          </w:p>
-        </w:tc>
-      </w:tr>
-    </w:tbl>
-    <w:p>
-      <w:pPr>
-        <w:rPr>
-          <w:rFonts w:eastAsia="Calibri"/>
-          <w:lang w:eastAsia="en-US"/>
-        </w:rPr>
-      </w:pPr>
-    </w:p>
-    <w:p>
-      <w:pPr>
-        <w:rPr>
-          <w:rFonts w:eastAsia="Calibri"/>
-          <w:lang w:eastAsia="en-US"/>
-        </w:rPr>
-      </w:pPr>
-    </w:p>
-    <w:p>
-      <w:pPr>
-        <w:rPr>
-          <w:rFonts w:eastAsia="Calibri"/>
-          <w:lang w:eastAsia="en-US"/>
-        </w:rPr>
-      </w:pPr>
-    </w:p>
-    <w:p>
-      <w:pPr>
-        <w:rPr>
-          <w:rFonts w:eastAsia="Calibri"/>
-          <w:lang w:eastAsia="en-US"/>
-        </w:rPr>
-      </w:pPr>
+        <w:rPr>
+          <w:rFonts w:eastAsia="Calibri"/>
+          <w:lang w:eastAsia="en-US"/>
+        </w:rPr>
+      </w:pPr>
+      <w:r>
+        <w:rPr>
+          <w:rFonts w:eastAsia="Calibri"/>
+          <w:noProof/>
+          <w:lang w:eastAsia="en-US"/>
+        </w:rPr>
+        <w:drawing>
+          <wp:inline distT="0" distB="0" distL="0" distR="0" wp14:anchorId="663A50FA" wp14:editId="40B191D7">
+            <wp:extent cx="1694338" cy="1459523"/>
+            <wp:effectExtent l="0" t="0" r="1270" b="7620"/>
+            <wp:docPr id="24" name="Picture 24"/>
+            <wp:cNvGraphicFramePr>
+              <a:graphicFrameLocks xmlns:a="http://schemas.openxmlformats.org/drawingml/2006/main" noChangeAspect="1"/>
+            </wp:cNvGraphicFramePr>
+            <a:graphic xmlns:a="http://schemas.openxmlformats.org/drawingml/2006/main">
+              <a:graphicData uri="http://schemas.openxmlformats.org/drawingml/2006/picture">
+                <pic:pic xmlns:pic="http://schemas.openxmlformats.org/drawingml/2006/picture">
+                  <pic:nvPicPr>
+                    <pic:cNvPr id="0" name="Picture 2"/>
+                    <pic:cNvPicPr>
+                      <a:picLocks noChangeAspect="1" noChangeArrowheads="1"/>
+                    </pic:cNvPicPr>
+                  </pic:nvPicPr>
+                  <pic:blipFill rotWithShape="1">
+                    <a:blip r:embed="rId18">
+                      <a:extLst>
+                        <a:ext uri="{28A0092B-C50C-407E-A947-70E740481C1C}">
+                          <a14:useLocalDpi xmlns:a14="http://schemas.microsoft.com/office/drawing/2010/main" val="0"/>
+                        </a:ext>
+                      </a:extLst>
+                    </a:blip>
+                    <a:srcRect t="14892" b="20032"/>
+                    <a:stretch/>
+                  </pic:blipFill>
+                  <pic:spPr bwMode="auto">
+                    <a:xfrm>
+                      <a:off x="0" y="0"/>
+                      <a:ext cx="1694815" cy="1459934"/>
+                    </a:xfrm>
+                    <a:prstGeom prst="rect">
+                      <a:avLst/>
+                    </a:prstGeom>
+                    <a:noFill/>
+                    <a:ln>
+                      <a:noFill/>
+                    </a:ln>
+                    <a:extLst>
+                      <a:ext uri="{53640926-AAD7-44D8-BBD7-CCE9431645EC}">
+                        <a14:shadowObscured xmlns:a14="http://schemas.microsoft.com/office/drawing/2010/main"/>
+                      </a:ext>
+                    </a:extLst>
+                  </pic:spPr>
+                </pic:pic>
+              </a:graphicData>
+            </a:graphic>
+          </wp:inline>
+        </w:drawing>
+      </w:r>
+    </w:p>
+    <w:p>
+      <w:pPr>
+        <w:jc w:val="center"/>
+        <w:rPr>
+          <w:rFonts w:eastAsia="Calibri"/>
+          <w:sz w:val="20"/>
+          <w:szCs w:val="20"/>
+          <w:lang w:eastAsia="en-US"/>
+        </w:rPr>
+      </w:pPr>
+      <w:r>
+        <w:rPr>
+          <w:rFonts w:eastAsia="Calibri"/>
+          <w:sz w:val="20"/>
+          <w:szCs w:val="20"/>
+          <w:lang w:eastAsia="en-US"/>
+        </w:rPr>
+        <w:t>Fig 1.</w:t>
+      </w:r>
+      <w:r>
+        <w:rPr>
+          <w:rFonts w:eastAsia="Calibri"/>
+          <w:sz w:val="20"/>
+          <w:szCs w:val="20"/>
+          <w:lang w:eastAsia="en-US"/>
+        </w:rPr>
+        <w:t>2</w:t>
+      </w:r>
+      <w:r>
+        <w:rPr>
+          <w:rFonts w:eastAsia="Calibri"/>
+          <w:sz w:val="20"/>
+          <w:szCs w:val="20"/>
+          <w:lang w:eastAsia="en-US"/>
+        </w:rPr>
+        <w:t xml:space="preserve">: </w:t>
+      </w:r>
+      <w:r>
+        <w:rPr>
+          <w:rFonts w:eastAsia="Calibri"/>
+          <w:sz w:val="20"/>
+          <w:szCs w:val="20"/>
+          <w:lang w:eastAsia="en-US"/>
+        </w:rPr>
+        <w:t>Similar Apps</w:t>
+      </w:r>
+    </w:p>
+    <w:p>
+      <w:pPr>
+        <w:jc w:val="center"/>
+        <w:rPr>
+          <w:rFonts w:eastAsia="Calibri"/>
+          <w:lang w:eastAsia="en-US"/>
+        </w:rPr>
+      </w:pPr>
+    </w:p>
+    <w:p>
+      <w:pPr>
+        <w:jc w:val="both"/>
+        <w:rPr>
+          <w:rFonts w:eastAsia="Calibri"/>
+          <w:lang w:eastAsia="en-US"/>
+        </w:rPr>
+      </w:pPr>
+      <w:r>
+        <w:rPr>
+          <w:rFonts w:eastAsia="Calibri"/>
+          <w:lang w:eastAsia="en-US"/>
+        </w:rPr>
+        <w:lastRenderedPageBreak/>
+        <w:t>Also, f</w:t>
+      </w:r>
+      <w:r>
+        <w:rPr>
+          <w:rFonts w:eastAsia="Calibri"/>
+          <w:lang w:eastAsia="en-US"/>
+        </w:rPr>
+        <w:t>rom the combination of the usage data</w:t>
+      </w:r>
+      <w:r>
+        <w:rPr>
+          <w:rFonts w:eastAsia="Calibri"/>
+          <w:lang w:eastAsia="en-US"/>
+        </w:rPr>
+        <w:t xml:space="preserve"> </w:t>
+      </w:r>
+      <w:r>
+        <w:rPr>
+          <w:rFonts w:eastAsia="Calibri"/>
+          <w:lang w:eastAsia="en-US"/>
+        </w:rPr>
+        <w:t>of</w:t>
+      </w:r>
+      <w:r>
+        <w:rPr>
+          <w:rFonts w:eastAsia="Calibri"/>
+          <w:lang w:eastAsia="en-US"/>
+        </w:rPr>
+        <w:t xml:space="preserve"> different customers</w:t>
+      </w:r>
+      <w:r>
+        <w:rPr>
+          <w:rFonts w:eastAsia="Calibri"/>
+          <w:lang w:eastAsia="en-US"/>
+        </w:rPr>
+        <w:t xml:space="preserve"> and the</w:t>
+      </w:r>
+      <w:r>
+        <w:rPr>
+          <w:rFonts w:eastAsia="Calibri"/>
+          <w:lang w:eastAsia="en-US"/>
+        </w:rPr>
+        <w:t xml:space="preserve"> relationship data</w:t>
+      </w:r>
+      <w:r>
+        <w:rPr>
+          <w:rFonts w:eastAsia="Calibri"/>
+          <w:lang w:eastAsia="en-US"/>
+        </w:rPr>
+        <w:t xml:space="preserve"> of Apps and Customers</w:t>
+      </w:r>
+      <w:r>
+        <w:rPr>
+          <w:rFonts w:eastAsia="Calibri"/>
+          <w:lang w:eastAsia="en-US"/>
+        </w:rPr>
+        <w:t>, system will recommend the Best Bets for Apps that a customer is not yet using, but which are trending at other customers who use related apps</w:t>
+      </w:r>
+      <w:r>
+        <w:rPr>
+          <w:rFonts w:eastAsia="Calibri"/>
+          <w:lang w:eastAsia="en-US"/>
+        </w:rPr>
+        <w:t xml:space="preserve"> as ‘Frequently used Apps’</w:t>
+      </w:r>
+      <w:r>
+        <w:rPr>
+          <w:rFonts w:eastAsia="Calibri"/>
+          <w:lang w:eastAsia="en-US"/>
+        </w:rPr>
+        <w:t>.</w:t>
+      </w:r>
+    </w:p>
+    <w:p>
+      <w:pPr>
+        <w:jc w:val="center"/>
+        <w:rPr>
+          <w:rFonts w:eastAsia="Calibri"/>
+          <w:lang w:eastAsia="en-US"/>
+        </w:rPr>
+      </w:pPr>
+      <w:r>
+        <w:rPr>
+          <w:rFonts w:eastAsia="Calibri"/>
+          <w:noProof/>
+          <w:lang w:eastAsia="en-US"/>
+        </w:rPr>
+        <w:drawing>
+          <wp:inline distT="0" distB="0" distL="0" distR="0" wp14:anchorId="1C2A354A" wp14:editId="38FF6BE7">
+            <wp:extent cx="1627215" cy="1905000"/>
+            <wp:effectExtent l="0" t="0" r="0" b="0"/>
+            <wp:docPr id="33" name="Picture 33"/>
+            <wp:cNvGraphicFramePr>
+              <a:graphicFrameLocks xmlns:a="http://schemas.openxmlformats.org/drawingml/2006/main" noChangeAspect="1"/>
+            </wp:cNvGraphicFramePr>
+            <a:graphic xmlns:a="http://schemas.openxmlformats.org/drawingml/2006/main">
+              <a:graphicData uri="http://schemas.openxmlformats.org/drawingml/2006/picture">
+                <pic:pic xmlns:pic="http://schemas.openxmlformats.org/drawingml/2006/picture">
+                  <pic:nvPicPr>
+                    <pic:cNvPr id="0" name="Picture 3"/>
+                    <pic:cNvPicPr>
+                      <a:picLocks noChangeAspect="1" noChangeArrowheads="1"/>
+                    </pic:cNvPicPr>
+                  </pic:nvPicPr>
+                  <pic:blipFill rotWithShape="1">
+                    <a:blip r:embed="rId19">
+                      <a:extLst>
+                        <a:ext uri="{28A0092B-C50C-407E-A947-70E740481C1C}">
+                          <a14:useLocalDpi xmlns:a14="http://schemas.microsoft.com/office/drawing/2010/main" val="0"/>
+                        </a:ext>
+                      </a:extLst>
+                    </a:blip>
+                    <a:srcRect t="13438" b="11248"/>
+                    <a:stretch/>
+                  </pic:blipFill>
+                  <pic:spPr bwMode="auto">
+                    <a:xfrm>
+                      <a:off x="0" y="0"/>
+                      <a:ext cx="1627505" cy="1905339"/>
+                    </a:xfrm>
+                    <a:prstGeom prst="rect">
+                      <a:avLst/>
+                    </a:prstGeom>
+                    <a:noFill/>
+                    <a:ln>
+                      <a:noFill/>
+                    </a:ln>
+                    <a:extLst>
+                      <a:ext uri="{53640926-AAD7-44D8-BBD7-CCE9431645EC}">
+                        <a14:shadowObscured xmlns:a14="http://schemas.microsoft.com/office/drawing/2010/main"/>
+                      </a:ext>
+                    </a:extLst>
+                  </pic:spPr>
+                </pic:pic>
+              </a:graphicData>
+            </a:graphic>
+          </wp:inline>
+        </w:drawing>
+      </w:r>
+    </w:p>
+    <w:p>
+      <w:pPr>
+        <w:jc w:val="center"/>
+        <w:rPr>
+          <w:rFonts w:eastAsia="Calibri"/>
+          <w:sz w:val="20"/>
+          <w:szCs w:val="20"/>
+          <w:lang w:eastAsia="en-US"/>
+        </w:rPr>
+      </w:pPr>
+      <w:r>
+        <w:rPr>
+          <w:rFonts w:eastAsia="Calibri"/>
+          <w:sz w:val="20"/>
+          <w:szCs w:val="20"/>
+          <w:lang w:eastAsia="en-US"/>
+        </w:rPr>
+        <w:t>Fig 1.</w:t>
+      </w:r>
+      <w:r>
+        <w:rPr>
+          <w:rFonts w:eastAsia="Calibri"/>
+          <w:sz w:val="20"/>
+          <w:szCs w:val="20"/>
+          <w:lang w:eastAsia="en-US"/>
+        </w:rPr>
+        <w:t>3</w:t>
+      </w:r>
+      <w:r>
+        <w:rPr>
+          <w:rFonts w:eastAsia="Calibri"/>
+          <w:sz w:val="20"/>
+          <w:szCs w:val="20"/>
+          <w:lang w:eastAsia="en-US"/>
+        </w:rPr>
+        <w:t xml:space="preserve">: </w:t>
+      </w:r>
+      <w:r>
+        <w:rPr>
+          <w:rFonts w:eastAsia="Calibri"/>
+          <w:sz w:val="20"/>
+          <w:szCs w:val="20"/>
+          <w:lang w:eastAsia="en-US"/>
+        </w:rPr>
+        <w:t>Frequently used</w:t>
+      </w:r>
+      <w:r>
+        <w:rPr>
+          <w:rFonts w:eastAsia="Calibri"/>
+          <w:sz w:val="20"/>
+          <w:szCs w:val="20"/>
+          <w:lang w:eastAsia="en-US"/>
+        </w:rPr>
+        <w:t xml:space="preserve"> Apps</w:t>
+      </w:r>
+    </w:p>
+    <w:p>
+      <w:pPr>
+        <w:jc w:val="center"/>
+        <w:rPr>
+          <w:rFonts w:eastAsia="Calibri"/>
+          <w:lang w:eastAsia="en-US"/>
+        </w:rPr>
+      </w:pPr>
+    </w:p>
+    <w:p>
+      <w:pPr>
+        <w:jc w:val="both"/>
+        <w:rPr>
+          <w:rFonts w:eastAsia="Calibri"/>
+          <w:lang w:eastAsia="en-US"/>
+        </w:rPr>
+      </w:pPr>
+      <w:r>
+        <w:rPr>
+          <w:rFonts w:eastAsia="Calibri"/>
+          <w:lang w:eastAsia="en-US"/>
+        </w:rPr>
+        <w:t xml:space="preserve">In this way a personalized recommendation of trending apps </w:t>
+      </w:r>
+      <w:r>
+        <w:rPr>
+          <w:rFonts w:eastAsia="Calibri"/>
+          <w:lang w:eastAsia="en-US"/>
+        </w:rPr>
+        <w:t xml:space="preserve">can be provided </w:t>
+      </w:r>
+      <w:r>
+        <w:rPr>
+          <w:rFonts w:eastAsia="Calibri"/>
+          <w:lang w:eastAsia="en-US"/>
+        </w:rPr>
+        <w:t>to the customer</w:t>
+      </w:r>
+      <w:r>
+        <w:rPr>
+          <w:rFonts w:eastAsia="Calibri"/>
+          <w:lang w:eastAsia="en-US"/>
+        </w:rPr>
+        <w:t xml:space="preserve">s </w:t>
+      </w:r>
+      <w:r>
+        <w:rPr>
+          <w:rFonts w:eastAsia="Calibri"/>
+          <w:lang w:eastAsia="en-US"/>
+        </w:rPr>
+        <w:t>and the end-users.</w:t>
+      </w:r>
+      <w:r>
+        <w:rPr>
+          <w:rFonts w:eastAsia="Calibri"/>
+          <w:lang w:eastAsia="en-US"/>
+        </w:rPr>
+        <w:t xml:space="preserve"> </w:t>
+      </w:r>
+      <w:r>
+        <w:rPr>
+          <w:rFonts w:eastAsia="Calibri"/>
+          <w:lang w:eastAsia="en-US"/>
+        </w:rPr>
+        <w:t xml:space="preserve">This will </w:t>
+      </w:r>
+      <w:r>
+        <w:rPr>
+          <w:rFonts w:eastAsia="Calibri"/>
+          <w:lang w:eastAsia="en-US"/>
+        </w:rPr>
+        <w:t>result in</w:t>
+      </w:r>
+      <w:r>
+        <w:rPr>
+          <w:rFonts w:eastAsia="Calibri"/>
+          <w:lang w:eastAsia="en-US"/>
+        </w:rPr>
+        <w:t xml:space="preserve"> enhanced Customer Satisfaction and in turn better adoption of SAP S/4 HANA system</w:t>
+      </w:r>
+      <w:r>
+        <w:rPr>
+          <w:rFonts w:eastAsia="Calibri"/>
+          <w:lang w:eastAsia="en-US"/>
+        </w:rPr>
+        <w:t>.</w:t>
+      </w:r>
     </w:p>
     <w:p>
       <w:pPr>
@@ -5388,7 +5639,6 @@
           <w:rFonts w:eastAsia="Calibri"/>
           <w:lang w:eastAsia="en-US"/>
         </w:rPr>
-        <w:lastRenderedPageBreak/>
         <w:t>Chapter 2:  Literature Review</w:t>
       </w:r>
       <w:bookmarkEnd w:id="7"/>
@@ -5446,7 +5696,23 @@
           <w:rFonts w:eastAsia="Calibri"/>
           <w:lang w:val="en-US" w:eastAsia="en-US"/>
         </w:rPr>
-        <w:t xml:space="preserve"> from renowned journals/technical reports/websites that must support the problem formulation. A literature review constitutes an essential chapter of a thesis or dissertation, or may be a self-contained review of writings on a subject. In either case, its purpose is to:</w:t>
+        <w:t xml:space="preserve"> from renowned journals/technical reports/websites that must support the problem formulation. A literature review constitutes an essential chapter of a thesis or </w:t>
+      </w:r>
+      <w:proofErr w:type="gramStart"/>
+      <w:r>
+        <w:rPr>
+          <w:rFonts w:eastAsia="Calibri"/>
+          <w:lang w:val="en-US" w:eastAsia="en-US"/>
+        </w:rPr>
+        <w:t>dissertation, or</w:t>
+      </w:r>
+      <w:proofErr w:type="gramEnd"/>
+      <w:r>
+        <w:rPr>
+          <w:rFonts w:eastAsia="Calibri"/>
+          <w:lang w:val="en-US" w:eastAsia="en-US"/>
+        </w:rPr>
+        <w:t xml:space="preserve"> may be a self-contained review of writings on a subject. In either case, its purpose is to:</w:t>
       </w:r>
     </w:p>
     <w:p>
@@ -5545,7 +5811,23 @@
           <w:rFonts w:eastAsia="Calibri"/>
           <w:lang w:val="en-US" w:eastAsia="en-US"/>
         </w:rPr>
-        <w:t>Resolve conflicts amongst seemingly contradictory previous studies</w:t>
+        <w:t xml:space="preserve">Resolve conflicts amongst </w:t>
+      </w:r>
+      <w:proofErr w:type="gramStart"/>
+      <w:r>
+        <w:rPr>
+          <w:rFonts w:eastAsia="Calibri"/>
+          <w:lang w:val="en-US" w:eastAsia="en-US"/>
+        </w:rPr>
+        <w:t>seemingly contradictory</w:t>
+      </w:r>
+      <w:proofErr w:type="gramEnd"/>
+      <w:r>
+        <w:rPr>
+          <w:rFonts w:eastAsia="Calibri"/>
+          <w:lang w:val="en-US" w:eastAsia="en-US"/>
+        </w:rPr>
+        <w:t xml:space="preserve"> previous studies</w:t>
       </w:r>
     </w:p>
     <w:p>
@@ -5732,7 +6014,15 @@
         <w:fldChar w:fldCharType="end"/>
       </w:r>
       <w:r>
-        <w:t xml:space="preserve">. In fact, companies manufacturing such products have started to poll these microblogs to get a sense of general sentiment for their product. Many times these companies study user reactions and reply to users on microblogs. One challenge is to build technology to detect and summarize an overall sentiment </w:t>
+        <w:t xml:space="preserve">. In fact, companies manufacturing such products have started to poll these microblogs to get a sense of general sentiment for their product. Many </w:t>
+      </w:r>
+      <w:proofErr w:type="gramStart"/>
+      <w:r>
+        <w:t>times</w:t>
+      </w:r>
+      <w:proofErr w:type="gramEnd"/>
+      <w:r>
+        <w:t xml:space="preserve"> these companies study user reactions and reply to users on microblogs. One challenge is to build technology to detect and summarize an overall sentiment </w:t>
       </w:r>
       <w:r>
         <w:rPr>
@@ -5894,7 +6184,23 @@
           <w:rFonts w:eastAsia="Calibri"/>
           <w:lang w:val="en-US" w:eastAsia="en-US"/>
         </w:rPr>
-        <w:t xml:space="preserve">This section describes the history of the problem as well as its setting. The problem definition shall be described in terms of the internal and external environment where the problem is found; i.e., organization, community, etc. It shall describe groups or organizations affected by the problem (stakeholders), how they are involved, where they are located, and why they have an interest in the problem. The problem definition also describes the organizational structure, function, resources, and processes pertinent to the problem. </w:t>
+        <w:t xml:space="preserve">This section describes the history of the problem as well as its setting. The problem definition shall be described in terms of the internal and external environment where the problem is </w:t>
+      </w:r>
+      <w:proofErr w:type="gramStart"/>
+      <w:r>
+        <w:rPr>
+          <w:rFonts w:eastAsia="Calibri"/>
+          <w:lang w:val="en-US" w:eastAsia="en-US"/>
+        </w:rPr>
+        <w:t>found;</w:t>
+      </w:r>
+      <w:proofErr w:type="gramEnd"/>
+      <w:r>
+        <w:rPr>
+          <w:rFonts w:eastAsia="Calibri"/>
+          <w:lang w:val="en-US" w:eastAsia="en-US"/>
+        </w:rPr>
+        <w:t xml:space="preserve"> i.e., organization, community, etc. It shall describe groups or organizations affected by the problem (stakeholders), how they are involved, where they are located, and why they have an interest in the problem. The problem definition also describes the organizational structure, function, resources, and processes pertinent to the problem. </w:t>
       </w:r>
     </w:p>
     <w:p>
@@ -6315,7 +6621,25 @@
           <w:bCs/>
           <w:lang w:val="en-US" w:eastAsia="en-US"/>
         </w:rPr>
-        <w:t>This section shall clearly describe the purpose of the capstone project and the benefit to be gained; i.e. goals. Goals should be stated in terms of what the student is attempting to discover by conducting the research and clearly describe why this is of strategic/operational importance to the organization/community. This section may require revision as the literature review progresses and understanding of the problem is refined.</w:t>
+        <w:t xml:space="preserve">This section shall clearly describe the purpose of the capstone project and the benefit to be </w:t>
+      </w:r>
+      <w:proofErr w:type="gramStart"/>
+      <w:r>
+        <w:rPr>
+          <w:rFonts w:eastAsia="Calibri"/>
+          <w:bCs/>
+          <w:lang w:val="en-US" w:eastAsia="en-US"/>
+        </w:rPr>
+        <w:t>gained;</w:t>
+      </w:r>
+      <w:proofErr w:type="gramEnd"/>
+      <w:r>
+        <w:rPr>
+          <w:rFonts w:eastAsia="Calibri"/>
+          <w:bCs/>
+          <w:lang w:val="en-US" w:eastAsia="en-US"/>
+        </w:rPr>
+        <w:t xml:space="preserve"> i.e. goals. Goals should be stated in terms of what the student is attempting to discover by conducting the research and clearly describe why this is of strategic/operational importance to the organization/community. This section may require revision as the literature review progresses and understanding of the problem is refined.</w:t>
       </w:r>
     </w:p>
     <w:p>
@@ -6803,7 +7127,25 @@
           <w:bCs/>
           <w:lang w:val="en-US" w:eastAsia="en-US"/>
         </w:rPr>
-        <w:t xml:space="preserve">Problems faced when implementing the methodology should be discussed in the Capstone Report as well as how they were resolved. This section addresses potential problems and how they will be resolved. If the research methodology/design was changed during the conduct of the project, the changes and the reasons for them should be addressed in this section. The project methodology should be designed to allow conclusions to be drawn about the stated problem. </w:t>
+        <w:t xml:space="preserve">Problems faced when implementing the methodology should be discussed in the Capstone Report as well as how they were resolved. This section addresses potential problems and how they will be resolved. If the research methodology/design was changed during the conduct of the project, the </w:t>
+      </w:r>
+      <w:proofErr w:type="gramStart"/>
+      <w:r>
+        <w:rPr>
+          <w:rFonts w:eastAsia="Calibri"/>
+          <w:bCs/>
+          <w:lang w:val="en-US" w:eastAsia="en-US"/>
+        </w:rPr>
+        <w:t>changes</w:t>
+      </w:r>
+      <w:proofErr w:type="gramEnd"/>
+      <w:r>
+        <w:rPr>
+          <w:rFonts w:eastAsia="Calibri"/>
+          <w:bCs/>
+          <w:lang w:val="en-US" w:eastAsia="en-US"/>
+        </w:rPr>
+        <w:t xml:space="preserve"> and the reasons for them should be addressed in this section. The project methodology should be designed to allow conclusions to be drawn about the stated problem. </w:t>
       </w:r>
     </w:p>
     <w:p>
@@ -8244,7 +8586,21 @@
         <w:rPr>
           <w:szCs w:val="20"/>
         </w:rPr>
-        <w:t xml:space="preserve">descriptive analytics. You can also showcase hypothesis testing, correlations and heat maps in this section. </w:t>
+        <w:t xml:space="preserve">descriptive analytics. You can also showcase hypothesis testing, </w:t>
+      </w:r>
+      <w:proofErr w:type="gramStart"/>
+      <w:r>
+        <w:rPr>
+          <w:szCs w:val="20"/>
+        </w:rPr>
+        <w:t>correlations</w:t>
+      </w:r>
+      <w:proofErr w:type="gramEnd"/>
+      <w:r>
+        <w:rPr>
+          <w:szCs w:val="20"/>
+        </w:rPr>
+        <w:t xml:space="preserve"> and heat maps in this section. </w:t>
       </w:r>
     </w:p>
     <w:p>
@@ -9147,7 +9503,23 @@
           <w:rFonts w:eastAsia="Calibri"/>
           <w:lang w:val="en-US" w:eastAsia="en-US"/>
         </w:rPr>
-        <w:t xml:space="preserve">Once you built the model(s) you have to thoroughly evaluate and review to make sure that model can achieve the desired business objectives. </w:t>
+        <w:t xml:space="preserve">Once you built the model(s) you </w:t>
+      </w:r>
+      <w:proofErr w:type="gramStart"/>
+      <w:r>
+        <w:rPr>
+          <w:rFonts w:eastAsia="Calibri"/>
+          <w:lang w:val="en-US" w:eastAsia="en-US"/>
+        </w:rPr>
+        <w:t>have to</w:t>
+      </w:r>
+      <w:proofErr w:type="gramEnd"/>
+      <w:r>
+        <w:rPr>
+          <w:rFonts w:eastAsia="Calibri"/>
+          <w:lang w:val="en-US" w:eastAsia="en-US"/>
+        </w:rPr>
+        <w:t xml:space="preserve"> thoroughly evaluate and review to make sure that model can achieve the desired business objectives. </w:t>
       </w:r>
     </w:p>
     <w:p>
@@ -9651,7 +10023,23 @@
           <w:rFonts w:eastAsia="Calibri"/>
           <w:lang w:val="en-US" w:eastAsia="en-US"/>
         </w:rPr>
-        <w:t>Deployment:  Once the model is tested and verified, the live model needs to be applied to the business situation.  This phase is critical to actually test the model in real time scenario. Here you may report your results based on the model efficiency.</w:t>
+        <w:t xml:space="preserve">Deployment:  Once the model is tested and verified, the live model needs to be applied to the business situation.  This phase is critical to </w:t>
+      </w:r>
+      <w:proofErr w:type="gramStart"/>
+      <w:r>
+        <w:rPr>
+          <w:rFonts w:eastAsia="Calibri"/>
+          <w:lang w:val="en-US" w:eastAsia="en-US"/>
+        </w:rPr>
+        <w:t>actually test</w:t>
+      </w:r>
+      <w:proofErr w:type="gramEnd"/>
+      <w:r>
+        <w:rPr>
+          <w:rFonts w:eastAsia="Calibri"/>
+          <w:lang w:val="en-US" w:eastAsia="en-US"/>
+        </w:rPr>
+        <w:t xml:space="preserve"> the model in real time scenario. Here you may report your results based on the model efficiency.</w:t>
       </w:r>
     </w:p>
     <w:p>
@@ -10128,7 +10516,23 @@
           <w:rFonts w:eastAsia="Calibri"/>
           <w:lang w:val="en-US" w:eastAsia="en-US"/>
         </w:rPr>
-        <w:t>The result of project and analysis are presented in this section. This section includes the outcome of the methodology; i.e., the numerical or descriptive work that was performed. For example, if a SWOT analysis is performed, the results are included in this section. Likewise, if a technical analysis is performed, the computational results are included in this section.</w:t>
+        <w:t xml:space="preserve">The result of project and analysis are presented in this section. This section includes the outcome of the </w:t>
+      </w:r>
+      <w:proofErr w:type="gramStart"/>
+      <w:r>
+        <w:rPr>
+          <w:rFonts w:eastAsia="Calibri"/>
+          <w:lang w:val="en-US" w:eastAsia="en-US"/>
+        </w:rPr>
+        <w:t>methodology;</w:t>
+      </w:r>
+      <w:proofErr w:type="gramEnd"/>
+      <w:r>
+        <w:rPr>
+          <w:rFonts w:eastAsia="Calibri"/>
+          <w:lang w:val="en-US" w:eastAsia="en-US"/>
+        </w:rPr>
+        <w:t xml:space="preserve"> i.e., the numerical or descriptive work that was performed. For example, if a SWOT analysis is performed, the results are included in this section. Likewise, if a technical analysis is performed, the computational results are included in this section.</w:t>
       </w:r>
     </w:p>
     <w:p>
@@ -10601,7 +11005,7 @@
           <w:lang w:val="en-US" w:eastAsia="en-US"/>
         </w:rPr>
         <w:sectPr>
-          <w:footerReference w:type="default" r:id="rId18"/>
+          <w:footerReference w:type="default" r:id="rId20"/>
           <w:pgSz w:w="11910" w:h="16840"/>
           <w:pgMar w:top="1440" w:right="1440" w:bottom="1440" w:left="1440" w:header="720" w:footer="720" w:gutter="0"/>
           <w:cols w:space="720"/>
@@ -10613,7 +11017,39 @@
           <w:rFonts w:eastAsia="Calibri"/>
           <w:lang w:val="en-US" w:eastAsia="en-US"/>
         </w:rPr>
-        <w:t>This is the last section of the text in which conclusions or inferences drawn on the basis of the results of study are described. The conclusions should be linked with the objectives of the study. If possible to express your concluding remarks based on certain numbers, please do so. If you have developed correlations, give such correlations. Recommendations for further research may be included when appropriate. It is important to be careful that the conclusions should not go beyond data and should be based on the stu</w:t>
+        <w:t xml:space="preserve">This is the last section of the text in which conclusions or inferences drawn </w:t>
+      </w:r>
+      <w:proofErr w:type="gramStart"/>
+      <w:r>
+        <w:rPr>
+          <w:rFonts w:eastAsia="Calibri"/>
+          <w:lang w:val="en-US" w:eastAsia="en-US"/>
+        </w:rPr>
+        <w:t>on the basis of</w:t>
+      </w:r>
+      <w:proofErr w:type="gramEnd"/>
+      <w:r>
+        <w:rPr>
+          <w:rFonts w:eastAsia="Calibri"/>
+          <w:lang w:val="en-US" w:eastAsia="en-US"/>
+        </w:rPr>
+        <w:t xml:space="preserve"> the results of study are described. The conclusions should be linked with the objectives of the study. If </w:t>
+      </w:r>
+      <w:proofErr w:type="gramStart"/>
+      <w:r>
+        <w:rPr>
+          <w:rFonts w:eastAsia="Calibri"/>
+          <w:lang w:val="en-US" w:eastAsia="en-US"/>
+        </w:rPr>
+        <w:t>possible</w:t>
+      </w:r>
+      <w:proofErr w:type="gramEnd"/>
+      <w:r>
+        <w:rPr>
+          <w:rFonts w:eastAsia="Calibri"/>
+          <w:lang w:val="en-US" w:eastAsia="en-US"/>
+        </w:rPr>
+        <w:t xml:space="preserve"> to express your concluding remarks based on certain numbers, please do so. If you have developed correlations, give such correlations. Recommendations for further research may be included when appropriate. It is important to be careful that the conclusions should not go beyond data and should be based on the stu</w:t>
       </w:r>
       <w:r>
         <w:rPr>
@@ -11936,6 +12372,7 @@
     <w:lsdException w:name="HTML Sample" w:semiHidden="1" w:unhideWhenUsed="1"/>
     <w:lsdException w:name="HTML Typewriter" w:semiHidden="1" w:unhideWhenUsed="1"/>
     <w:lsdException w:name="HTML Variable" w:semiHidden="1" w:unhideWhenUsed="1"/>
+    <w:lsdException w:name="Normal Table" w:semiHidden="1" w:unhideWhenUsed="1"/>
     <w:lsdException w:name="annotation subject" w:semiHidden="1" w:unhideWhenUsed="1"/>
     <w:lsdException w:name="No List" w:semiHidden="1" w:unhideWhenUsed="1"/>
     <w:lsdException w:name="Outline List 1" w:semiHidden="1" w:unhideWhenUsed="1"/>
@@ -11978,8 +12415,11 @@
     <w:lsdException w:name="Table Contemporary" w:semiHidden="1" w:unhideWhenUsed="1"/>
     <w:lsdException w:name="Table Elegant" w:semiHidden="1" w:unhideWhenUsed="1"/>
     <w:lsdException w:name="Table Professional" w:semiHidden="1" w:unhideWhenUsed="1"/>
+    <w:lsdException w:name="Table Subtle 1" w:semiHidden="1" w:unhideWhenUsed="1"/>
     <w:lsdException w:name="Table Subtle 2" w:semiHidden="1" w:unhideWhenUsed="1"/>
     <w:lsdException w:name="Table Web 1" w:semiHidden="1" w:unhideWhenUsed="1"/>
+    <w:lsdException w:name="Table Web 2" w:semiHidden="1" w:unhideWhenUsed="1"/>
+    <w:lsdException w:name="Table Web 3" w:semiHidden="1" w:unhideWhenUsed="1"/>
     <w:lsdException w:name="Balloon Text" w:semiHidden="1" w:unhideWhenUsed="1"/>
     <w:lsdException w:name="Table Grid" w:uiPriority="39"/>
     <w:lsdException w:name="Table Theme" w:semiHidden="1" w:unhideWhenUsed="1"/>

</xml_diff>